<commit_message>
Added PDF drafts; final
</commit_message>
<xml_diff>
--- a/Testing (Final).docx
+++ b/Testing (Final).docx
@@ -13962,6 +13962,9 @@
     </w:p>
     <w:p>
       <w:pPr>
+        <w:tabs>
+          <w:tab w:val="left" w:pos="5700"/>
+        </w:tabs>
         <w:autoSpaceDE w:val="0"/>
         <w:autoSpaceDN w:val="0"/>
         <w:adjustRightInd w:val="0"/>
@@ -13980,6 +13983,15 @@
           <w:szCs w:val="16"/>
         </w:rPr>
         <w:t>3) Update my Account</w:t>
+      </w:r>
+      <w:r>
+        <w:rPr>
+          <w:rFonts w:ascii="Consolas" w:hAnsi="Consolas" w:cs="Consolas"/>
+          <w:color w:val="000000"/>
+          <w:sz w:val="16"/>
+          <w:szCs w:val="16"/>
+        </w:rPr>
+        <w:tab/>
       </w:r>
     </w:p>
     <w:p>
@@ -22111,7 +22123,9 @@
         </w:rPr>
         <w:t>10) See full product details</w:t>
       </w:r>
-    </w:p>
+      <w:bookmarkStart w:id="0" w:name="_GoBack"/>
+    </w:p>
+    <w:bookmarkEnd w:id="0"/>
     <w:p>
       <w:pPr>
         <w:autoSpaceDE w:val="0"/>
@@ -22155,8 +22169,6 @@
         </w:rPr>
         <w:t>Cart contains</w:t>
       </w:r>
-      <w:bookmarkStart w:id="0" w:name="_GoBack"/>
-      <w:bookmarkEnd w:id="0"/>
     </w:p>
     <w:p>
       <w:pPr>

</xml_diff>